<commit_message>
Atualização da especificação dos requisitos
</commit_message>
<xml_diff>
--- a/requisitos/especificacao requisitos.docx
+++ b/requisitos/especificacao requisitos.docx
@@ -10,10 +10,18 @@
       <w:r>
         <w:t>BorrLoc</w:t>
       </w:r>
+      <w:r>
+        <w:t>ator</w:t>
+      </w:r>
       <w:proofErr w:type="spellEnd"/>
       <w:r>
-        <w:t xml:space="preserve"> App</w:t>
-      </w:r>
+        <w:t xml:space="preserve"> </w:t>
+      </w:r>
+      <w:proofErr w:type="spellStart"/>
+      <w:r>
+        <w:t>App</w:t>
+      </w:r>
+      <w:proofErr w:type="spellEnd"/>
       <w:r>
         <w:br/>
         <w:t>Caso de Uso:</w:t>
@@ -27,7 +35,13 @@
         <w:t xml:space="preserve"> </w:t>
       </w:r>
       <w:r>
-        <w:t>Cadastramento de Borracharia</w:t>
+        <w:t>Cadastra</w:t>
+      </w:r>
+      <w:r>
+        <w:t>r</w:t>
+      </w:r>
+      <w:r>
+        <w:t xml:space="preserve"> de Borracharia</w:t>
       </w:r>
     </w:p>
     <w:p>
@@ -74,6 +88,9 @@
       <w:proofErr w:type="spellStart"/>
       <w:r>
         <w:t>BorrLoc</w:t>
+      </w:r>
+      <w:r>
+        <w:t>ator</w:t>
       </w:r>
       <w:proofErr w:type="spellEnd"/>
       <w:r>
@@ -2576,7 +2593,8 @@
         <w:rPr>
           <w:rFonts w:ascii="Arial" w:hAnsi="Arial" w:cs="Arial"/>
           <w:b/>
-          <w:sz w:val="22"/>
+          <w:noProof/>
+          <w:lang w:eastAsia="pt-BR"/>
         </w:rPr>
       </w:pPr>
       <w:r>
@@ -2584,50 +2602,9 @@
           <w:rFonts w:ascii="Arial" w:hAnsi="Arial" w:cs="Arial"/>
           <w:b/>
           <w:noProof/>
-          <w:sz w:val="22"/>
-          <w:lang w:eastAsia="pt-BR"/>
-        </w:rPr>
-        <w:drawing>
-          <wp:inline distT="0" distB="0" distL="0" distR="0">
-            <wp:extent cx="5486400" cy="2980055"/>
-            <wp:effectExtent l="0" t="0" r="0" b="0"/>
-            <wp:docPr id="1" name="Imagem 1"/>
-            <wp:cNvGraphicFramePr>
-              <a:graphicFrameLocks xmlns:a="http://schemas.openxmlformats.org/drawingml/2006/main" noChangeAspect="1"/>
-            </wp:cNvGraphicFramePr>
-            <a:graphic xmlns:a="http://schemas.openxmlformats.org/drawingml/2006/main">
-              <a:graphicData uri="http://schemas.openxmlformats.org/drawingml/2006/picture">
-                <pic:pic xmlns:pic="http://schemas.openxmlformats.org/drawingml/2006/picture">
-                  <pic:nvPicPr>
-                    <pic:cNvPr id="1" name="caso+de+uso+cadastro+borracharia.png"/>
-                    <pic:cNvPicPr/>
-                  </pic:nvPicPr>
-                  <pic:blipFill>
-                    <a:blip r:embed="rId7">
-                      <a:extLst>
-                        <a:ext uri="{28A0092B-C50C-407E-A947-70E740481C1C}">
-                          <a14:useLocalDpi xmlns:a14="http://schemas.microsoft.com/office/drawing/2010/main" val="0"/>
-                        </a:ext>
-                      </a:extLst>
-                    </a:blip>
-                    <a:stretch>
-                      <a:fillRect/>
-                    </a:stretch>
-                  </pic:blipFill>
-                  <pic:spPr>
-                    <a:xfrm>
-                      <a:off x="0" y="0"/>
-                      <a:ext cx="5486400" cy="2980055"/>
-                    </a:xfrm>
-                    <a:prstGeom prst="rect">
-                      <a:avLst/>
-                    </a:prstGeom>
-                  </pic:spPr>
-                </pic:pic>
-              </a:graphicData>
-            </a:graphic>
-          </wp:inline>
-        </w:drawing>
+          <w:lang w:eastAsia="pt-BR"/>
+        </w:rPr>
+        <w:t xml:space="preserve">Anexo: Repositorio GitHub </w:t>
       </w:r>
     </w:p>
     <w:p>
@@ -2635,6 +2612,22 @@
         <w:pStyle w:val="Corpodetexto"/>
         <w:ind w:left="0"/>
       </w:pPr>
+      <w:hyperlink r:id="rId7" w:history="1">
+        <w:r>
+          <w:rPr>
+            <w:rStyle w:val="Hyperlink"/>
+          </w:rPr>
+          <w:t>https://github.com/eltonfarias/BorrLocator-App/blob/master/desing/caso%20de%20uso%20-%20cadastrar%20borracharia.jpg</w:t>
+        </w:r>
+      </w:hyperlink>
+    </w:p>
+    <w:p>
+      <w:pPr>
+        <w:pStyle w:val="Corpodetexto"/>
+        <w:ind w:left="0"/>
+      </w:pPr>
+      <w:bookmarkStart w:id="0" w:name="_GoBack"/>
+      <w:bookmarkEnd w:id="0"/>
     </w:p>
     <w:p>
       <w:pPr>
@@ -2699,12 +2692,8 @@
     <w:p/>
     <w:p/>
     <w:sectPr>
-      <w:headerReference w:type="even" r:id="rId8"/>
-      <w:headerReference w:type="default" r:id="rId9"/>
-      <w:footerReference w:type="even" r:id="rId10"/>
-      <w:footerReference w:type="default" r:id="rId11"/>
-      <w:headerReference w:type="first" r:id="rId12"/>
-      <w:footerReference w:type="first" r:id="rId13"/>
+      <w:headerReference w:type="default" r:id="rId8"/>
+      <w:footerReference w:type="default" r:id="rId9"/>
       <w:pgSz w:w="12240" w:h="15840"/>
       <w:pgMar w:top="993" w:right="1608" w:bottom="851" w:left="1800" w:header="720" w:footer="720" w:gutter="0"/>
       <w:cols w:space="720"/>
@@ -2734,16 +2723,6 @@
 </file>
 
 <file path=word/footer1.xml><?xml version="1.0" encoding="utf-8"?>
-<w:ftr xmlns:wpc="http://schemas.microsoft.com/office/word/2010/wordprocessingCanvas" xmlns:mc="http://schemas.openxmlformats.org/markup-compatibility/2006" xmlns:o="urn:schemas-microsoft-com:office:office" xmlns:r="http://schemas.openxmlformats.org/officeDocument/2006/relationships" xmlns:m="http://schemas.openxmlformats.org/officeDocument/2006/math" xmlns:v="urn:schemas-microsoft-com:vml" xmlns:wp14="http://schemas.microsoft.com/office/word/2010/wordprocessingDrawing" xmlns:wp="http://schemas.openxmlformats.org/drawingml/2006/wordprocessingDrawing" xmlns:w10="urn:schemas-microsoft-com:office:word" xmlns:w="http://schemas.openxmlformats.org/wordprocessingml/2006/main" xmlns:w14="http://schemas.microsoft.com/office/word/2010/wordml" xmlns:w15="http://schemas.microsoft.com/office/word/2012/wordml" xmlns:wpg="http://schemas.microsoft.com/office/word/2010/wordprocessingGroup" xmlns:wpi="http://schemas.microsoft.com/office/word/2010/wordprocessingInk" xmlns:wne="http://schemas.microsoft.com/office/word/2006/wordml" xmlns:wps="http://schemas.microsoft.com/office/word/2010/wordprocessingShape" mc:Ignorable="w14 w15 wp14">
-  <w:p>
-    <w:pPr>
-      <w:pStyle w:val="Rodap"/>
-    </w:pPr>
-  </w:p>
-</w:ftr>
-</file>
-
-<file path=word/footer2.xml><?xml version="1.0" encoding="utf-8"?>
 <w:ftr xmlns:wpc="http://schemas.microsoft.com/office/word/2010/wordprocessingCanvas" xmlns:mc="http://schemas.openxmlformats.org/markup-compatibility/2006" xmlns:o="urn:schemas-microsoft-com:office:office" xmlns:r="http://schemas.openxmlformats.org/officeDocument/2006/relationships" xmlns:m="http://schemas.openxmlformats.org/officeDocument/2006/math" xmlns:v="urn:schemas-microsoft-com:vml" xmlns:wp14="http://schemas.microsoft.com/office/word/2010/wordprocessingDrawing" xmlns:wp="http://schemas.openxmlformats.org/drawingml/2006/wordprocessingDrawing" xmlns:w10="urn:schemas-microsoft-com:office:word" xmlns:w="http://schemas.openxmlformats.org/wordprocessingml/2006/main" xmlns:w14="http://schemas.microsoft.com/office/word/2010/wordml" xmlns:w15="http://schemas.microsoft.com/office/word/2012/wordml" xmlns:wpg="http://schemas.microsoft.com/office/word/2010/wordprocessingGroup" xmlns:wpi="http://schemas.microsoft.com/office/word/2010/wordprocessingInk" xmlns:wne="http://schemas.microsoft.com/office/word/2006/wordml" xmlns:wps="http://schemas.microsoft.com/office/word/2010/wordprocessingShape" mc:Ignorable="w14 w15 wp14">
   <w:tbl>
     <w:tblPr>
@@ -2853,7 +2832,7 @@
               <w:noProof/>
               <w:sz w:val="20"/>
             </w:rPr>
-            <w:t>1</w:t>
+            <w:t>3</w:t>
           </w:r>
           <w:r>
             <w:rPr>
@@ -2929,16 +2908,6 @@
 </w:ftr>
 </file>
 
-<file path=word/footer3.xml><?xml version="1.0" encoding="utf-8"?>
-<w:ftr xmlns:wpc="http://schemas.microsoft.com/office/word/2010/wordprocessingCanvas" xmlns:mc="http://schemas.openxmlformats.org/markup-compatibility/2006" xmlns:o="urn:schemas-microsoft-com:office:office" xmlns:r="http://schemas.openxmlformats.org/officeDocument/2006/relationships" xmlns:m="http://schemas.openxmlformats.org/officeDocument/2006/math" xmlns:v="urn:schemas-microsoft-com:vml" xmlns:wp14="http://schemas.microsoft.com/office/word/2010/wordprocessingDrawing" xmlns:wp="http://schemas.openxmlformats.org/drawingml/2006/wordprocessingDrawing" xmlns:w10="urn:schemas-microsoft-com:office:word" xmlns:w="http://schemas.openxmlformats.org/wordprocessingml/2006/main" xmlns:w14="http://schemas.microsoft.com/office/word/2010/wordml" xmlns:w15="http://schemas.microsoft.com/office/word/2012/wordml" xmlns:wpg="http://schemas.microsoft.com/office/word/2010/wordprocessingGroup" xmlns:wpi="http://schemas.microsoft.com/office/word/2010/wordprocessingInk" xmlns:wne="http://schemas.microsoft.com/office/word/2006/wordml" xmlns:wps="http://schemas.microsoft.com/office/word/2010/wordprocessingShape" mc:Ignorable="w14 w15 wp14">
-  <w:p>
-    <w:pPr>
-      <w:pStyle w:val="Rodap"/>
-    </w:pPr>
-  </w:p>
-</w:ftr>
-</file>
-
 <file path=word/footnotes.xml><?xml version="1.0" encoding="utf-8"?>
 <w:footnotes xmlns:wpc="http://schemas.microsoft.com/office/word/2010/wordprocessingCanvas" xmlns:mc="http://schemas.openxmlformats.org/markup-compatibility/2006" xmlns:o="urn:schemas-microsoft-com:office:office" xmlns:r="http://schemas.openxmlformats.org/officeDocument/2006/relationships" xmlns:m="http://schemas.openxmlformats.org/officeDocument/2006/math" xmlns:v="urn:schemas-microsoft-com:vml" xmlns:wp14="http://schemas.microsoft.com/office/word/2010/wordprocessingDrawing" xmlns:wp="http://schemas.openxmlformats.org/drawingml/2006/wordprocessingDrawing" xmlns:w10="urn:schemas-microsoft-com:office:word" xmlns:w="http://schemas.openxmlformats.org/wordprocessingml/2006/main" xmlns:w14="http://schemas.microsoft.com/office/word/2010/wordml" xmlns:w15="http://schemas.microsoft.com/office/word/2012/wordml" xmlns:wpg="http://schemas.microsoft.com/office/word/2010/wordprocessingGroup" xmlns:wpi="http://schemas.microsoft.com/office/word/2010/wordprocessingInk" xmlns:wne="http://schemas.microsoft.com/office/word/2006/wordml" xmlns:wps="http://schemas.microsoft.com/office/word/2010/wordprocessingShape" mc:Ignorable="w14 w15 wp14">
   <w:footnote w:type="separator" w:id="-1">
@@ -2959,16 +2928,6 @@
 </file>
 
 <file path=word/header1.xml><?xml version="1.0" encoding="utf-8"?>
-<w:hdr xmlns:wpc="http://schemas.microsoft.com/office/word/2010/wordprocessingCanvas" xmlns:mc="http://schemas.openxmlformats.org/markup-compatibility/2006" xmlns:o="urn:schemas-microsoft-com:office:office" xmlns:r="http://schemas.openxmlformats.org/officeDocument/2006/relationships" xmlns:m="http://schemas.openxmlformats.org/officeDocument/2006/math" xmlns:v="urn:schemas-microsoft-com:vml" xmlns:wp14="http://schemas.microsoft.com/office/word/2010/wordprocessingDrawing" xmlns:wp="http://schemas.openxmlformats.org/drawingml/2006/wordprocessingDrawing" xmlns:w10="urn:schemas-microsoft-com:office:word" xmlns:w="http://schemas.openxmlformats.org/wordprocessingml/2006/main" xmlns:w14="http://schemas.microsoft.com/office/word/2010/wordml" xmlns:w15="http://schemas.microsoft.com/office/word/2012/wordml" xmlns:wpg="http://schemas.microsoft.com/office/word/2010/wordprocessingGroup" xmlns:wpi="http://schemas.microsoft.com/office/word/2010/wordprocessingInk" xmlns:wne="http://schemas.microsoft.com/office/word/2006/wordml" xmlns:wps="http://schemas.microsoft.com/office/word/2010/wordprocessingShape" mc:Ignorable="w14 w15 wp14">
-  <w:p>
-    <w:pPr>
-      <w:pStyle w:val="Cabealho"/>
-    </w:pPr>
-  </w:p>
-</w:hdr>
-</file>
-
-<file path=word/header2.xml><?xml version="1.0" encoding="utf-8"?>
 <w:hdr xmlns:wpc="http://schemas.microsoft.com/office/word/2010/wordprocessingCanvas" xmlns:mc="http://schemas.openxmlformats.org/markup-compatibility/2006" xmlns:o="urn:schemas-microsoft-com:office:office" xmlns:r="http://schemas.openxmlformats.org/officeDocument/2006/relationships" xmlns:m="http://schemas.openxmlformats.org/officeDocument/2006/math" xmlns:v="urn:schemas-microsoft-com:vml" xmlns:wp14="http://schemas.microsoft.com/office/word/2010/wordprocessingDrawing" xmlns:wp="http://schemas.openxmlformats.org/drawingml/2006/wordprocessingDrawing" xmlns:w10="urn:schemas-microsoft-com:office:word" xmlns:w="http://schemas.openxmlformats.org/wordprocessingml/2006/main" xmlns:w14="http://schemas.microsoft.com/office/word/2010/wordml" xmlns:w15="http://schemas.microsoft.com/office/word/2012/wordml" xmlns:wpg="http://schemas.microsoft.com/office/word/2010/wordprocessingGroup" xmlns:wpi="http://schemas.microsoft.com/office/word/2010/wordprocessingInk" xmlns:wne="http://schemas.microsoft.com/office/word/2006/wordml" xmlns:wps="http://schemas.microsoft.com/office/word/2010/wordprocessingShape" mc:Ignorable="w14 w15 wp14">
   <w:tbl>
     <w:tblPr>
@@ -3006,15 +2965,27 @@
             </w:rPr>
             <w:t>BorrLoc</w:t>
           </w:r>
+          <w:r>
+            <w:rPr>
+              <w:sz w:val="20"/>
+            </w:rPr>
+            <w:t>ator</w:t>
+          </w:r>
           <w:proofErr w:type="spellEnd"/>
           <w:r>
             <w:rPr>
               <w:sz w:val="20"/>
             </w:rPr>
-            <w:t xml:space="preserve"> App</w:t>
+            <w:t xml:space="preserve"> </w:t>
           </w:r>
-          <w:bookmarkStart w:id="0" w:name="_GoBack"/>
-          <w:bookmarkEnd w:id="0"/>
+          <w:proofErr w:type="spellStart"/>
+          <w:r>
+            <w:rPr>
+              <w:sz w:val="20"/>
+            </w:rPr>
+            <w:t>App</w:t>
+          </w:r>
+          <w:proofErr w:type="spellEnd"/>
         </w:p>
       </w:tc>
       <w:tc>
@@ -3032,20 +3003,6 @@
               <w:sz w:val="20"/>
             </w:rPr>
           </w:pPr>
-          <w:r>
-            <w:rPr>
-              <w:sz w:val="20"/>
-            </w:rPr>
-            <w:t xml:space="preserve">Projeto Sistema </w:t>
-          </w:r>
-          <w:proofErr w:type="spellStart"/>
-          <w:r>
-            <w:rPr>
-              <w:sz w:val="20"/>
-            </w:rPr>
-            <w:t>Android</w:t>
-          </w:r>
-          <w:proofErr w:type="spellEnd"/>
         </w:p>
       </w:tc>
     </w:tr>
@@ -3100,16 +3057,6 @@
       </w:tc>
     </w:tr>
   </w:tbl>
-  <w:p>
-    <w:pPr>
-      <w:pStyle w:val="Cabealho"/>
-    </w:pPr>
-  </w:p>
-</w:hdr>
-</file>
-
-<file path=word/header3.xml><?xml version="1.0" encoding="utf-8"?>
-<w:hdr xmlns:wpc="http://schemas.microsoft.com/office/word/2010/wordprocessingCanvas" xmlns:mc="http://schemas.openxmlformats.org/markup-compatibility/2006" xmlns:o="urn:schemas-microsoft-com:office:office" xmlns:r="http://schemas.openxmlformats.org/officeDocument/2006/relationships" xmlns:m="http://schemas.openxmlformats.org/officeDocument/2006/math" xmlns:v="urn:schemas-microsoft-com:vml" xmlns:wp14="http://schemas.microsoft.com/office/word/2010/wordprocessingDrawing" xmlns:wp="http://schemas.openxmlformats.org/drawingml/2006/wordprocessingDrawing" xmlns:w10="urn:schemas-microsoft-com:office:word" xmlns:w="http://schemas.openxmlformats.org/wordprocessingml/2006/main" xmlns:w14="http://schemas.microsoft.com/office/word/2010/wordml" xmlns:w15="http://schemas.microsoft.com/office/word/2012/wordml" xmlns:wpg="http://schemas.microsoft.com/office/word/2010/wordprocessingGroup" xmlns:wpi="http://schemas.microsoft.com/office/word/2010/wordprocessingInk" xmlns:wne="http://schemas.microsoft.com/office/word/2006/wordml" xmlns:wps="http://schemas.microsoft.com/office/word/2010/wordprocessingShape" mc:Ignorable="w14 w15 wp14">
   <w:p>
     <w:pPr>
       <w:pStyle w:val="Cabealho"/>
@@ -7174,6 +7121,18 @@
       <w:lang w:eastAsia="en-US"/>
     </w:rPr>
   </w:style>
+  <w:style w:type="character" w:styleId="Hyperlink">
+    <w:name w:val="Hyperlink"/>
+    <w:basedOn w:val="Fontepargpadro"/>
+    <w:uiPriority w:val="99"/>
+    <w:semiHidden/>
+    <w:unhideWhenUsed/>
+    <w:rsid w:val="00A14BEF"/>
+    <w:rPr>
+      <w:color w:val="0000FF"/>
+      <w:u w:val="single"/>
+    </w:rPr>
+  </w:style>
 </w:styles>
 </file>
 

</xml_diff>